<commit_message>
Edit BAB I(complete changes) & Add BAB II(on progress)
</commit_message>
<xml_diff>
--- a/BAB I - Denaya (Game E-commerce).docx
+++ b/BAB I - Denaya (Game E-commerce).docx
@@ -468,7 +468,13 @@
         <w:rPr>
           <w:lang w:val="id-ID"/>
         </w:rPr>
-        <w:t>Dalam pembuatan Tugas Akhir ini, beberapa masalah yang dirumuskan adalah sebagai berikut:</w:t>
+        <w:t>Rumusan masalah yang akan dihadapi pada penelitian</w:t>
+      </w:r>
+      <w:r>
+        <w:rPr>
+          <w:lang w:val="id-ID"/>
+        </w:rPr>
+        <w:t xml:space="preserve"> adalah sebagai berikut:</w:t>
       </w:r>
     </w:p>
     <w:p>
@@ -532,61 +538,25 @@
           <w:lang w:val="id-ID"/>
         </w:rPr>
       </w:pPr>
-      <w:proofErr w:type="spellStart"/>
-      <w:r>
-        <w:t>Bagaimana</w:t>
-      </w:r>
-      <w:proofErr w:type="spellEnd"/>
-      <w:r>
-        <w:t xml:space="preserve"> </w:t>
-      </w:r>
-      <w:proofErr w:type="spellStart"/>
-      <w:r>
-        <w:t>menyediakan</w:t>
-      </w:r>
-      <w:proofErr w:type="spellEnd"/>
-      <w:r>
-        <w:t xml:space="preserve"> </w:t>
-      </w:r>
-      <w:proofErr w:type="spellStart"/>
-      <w:r>
-        <w:t>fitur-fitur</w:t>
-      </w:r>
-      <w:proofErr w:type="spellEnd"/>
-      <w:r>
-        <w:t xml:space="preserve"> yang </w:t>
-      </w:r>
-      <w:proofErr w:type="spellStart"/>
-      <w:r>
-        <w:t>dibutuhkan</w:t>
-      </w:r>
-      <w:proofErr w:type="spellEnd"/>
-      <w:r>
-        <w:t xml:space="preserve"> </w:t>
-      </w:r>
-      <w:proofErr w:type="spellStart"/>
-      <w:r>
-        <w:t>pengguna</w:t>
-      </w:r>
-      <w:proofErr w:type="spellEnd"/>
-      <w:r>
-        <w:t xml:space="preserve"> </w:t>
-      </w:r>
-      <w:proofErr w:type="spellStart"/>
-      <w:r>
-        <w:t>dalam</w:t>
-      </w:r>
-      <w:proofErr w:type="spellEnd"/>
-      <w:r>
-        <w:t xml:space="preserve"> proses </w:t>
-      </w:r>
-      <w:proofErr w:type="spellStart"/>
-      <w:r>
-        <w:t>pembelian</w:t>
-      </w:r>
-      <w:proofErr w:type="spellEnd"/>
-      <w:r>
-        <w:t xml:space="preserve"> game?</w:t>
+      <w:r>
+        <w:rPr>
+          <w:lang w:val="id-ID"/>
+        </w:rPr>
+        <w:t xml:space="preserve">Bagaimana menyediakan fitur-fitur yang dibutuhkan pengguna dalam proses pembelian </w:t>
+      </w:r>
+      <w:proofErr w:type="spellStart"/>
+      <w:r>
+        <w:rPr>
+          <w:lang w:val="id-ID"/>
+        </w:rPr>
+        <w:t>game</w:t>
+      </w:r>
+      <w:proofErr w:type="spellEnd"/>
+      <w:r>
+        <w:rPr>
+          <w:lang w:val="id-ID"/>
+        </w:rPr>
+        <w:t>?</w:t>
       </w:r>
     </w:p>
     <w:p>
@@ -602,61 +572,25 @@
           <w:lang w:val="id-ID"/>
         </w:rPr>
       </w:pPr>
-      <w:proofErr w:type="spellStart"/>
-      <w:r>
-        <w:t>Bagaimana</w:t>
-      </w:r>
-      <w:proofErr w:type="spellEnd"/>
-      <w:r>
-        <w:t xml:space="preserve"> </w:t>
-      </w:r>
-      <w:proofErr w:type="spellStart"/>
-      <w:r>
-        <w:t>menyediakan</w:t>
-      </w:r>
-      <w:proofErr w:type="spellEnd"/>
-      <w:r>
-        <w:t xml:space="preserve"> </w:t>
-      </w:r>
-      <w:proofErr w:type="spellStart"/>
-      <w:r>
-        <w:t>fitur-fitur</w:t>
-      </w:r>
-      <w:proofErr w:type="spellEnd"/>
-      <w:r>
-        <w:t xml:space="preserve"> yang </w:t>
-      </w:r>
-      <w:proofErr w:type="spellStart"/>
-      <w:r>
-        <w:t>dibutuhkan</w:t>
-      </w:r>
-      <w:proofErr w:type="spellEnd"/>
-      <w:r>
-        <w:t xml:space="preserve"> </w:t>
-      </w:r>
-      <w:proofErr w:type="spellStart"/>
-      <w:r>
-        <w:t>pengurus</w:t>
-      </w:r>
-      <w:proofErr w:type="spellEnd"/>
-      <w:r>
-        <w:t xml:space="preserve"> </w:t>
-      </w:r>
-      <w:proofErr w:type="spellStart"/>
-      <w:r>
-        <w:t>dalam</w:t>
-      </w:r>
-      <w:proofErr w:type="spellEnd"/>
-      <w:r>
-        <w:t xml:space="preserve"> proses </w:t>
-      </w:r>
-      <w:proofErr w:type="spellStart"/>
-      <w:r>
-        <w:t>pengelolaan</w:t>
-      </w:r>
-      <w:proofErr w:type="spellEnd"/>
-      <w:r>
-        <w:t xml:space="preserve"> game?</w:t>
+      <w:r>
+        <w:rPr>
+          <w:lang w:val="id-ID"/>
+        </w:rPr>
+        <w:t xml:space="preserve">Bagaimana menyediakan fitur-fitur yang dibutuhkan pengurus dalam proses pengelolaan </w:t>
+      </w:r>
+      <w:proofErr w:type="spellStart"/>
+      <w:r>
+        <w:rPr>
+          <w:lang w:val="id-ID"/>
+        </w:rPr>
+        <w:t>game</w:t>
+      </w:r>
+      <w:proofErr w:type="spellEnd"/>
+      <w:r>
+        <w:rPr>
+          <w:lang w:val="id-ID"/>
+        </w:rPr>
+        <w:t>?</w:t>
       </w:r>
     </w:p>
     <w:p>
@@ -719,7 +653,19 @@
         <w:rPr>
           <w:lang w:val="id-ID"/>
         </w:rPr>
-        <w:t>Batasan dari Tugas Akhir ini adalah sebagai berikut:</w:t>
+        <w:t xml:space="preserve">Batasan </w:t>
+      </w:r>
+      <w:r>
+        <w:rPr>
+          <w:lang w:val="id-ID"/>
+        </w:rPr>
+        <w:t xml:space="preserve">masalah pada penelitian </w:t>
+      </w:r>
+      <w:r>
+        <w:rPr>
+          <w:lang w:val="id-ID"/>
+        </w:rPr>
+        <w:t>ini adalah sebagai berikut:</w:t>
       </w:r>
     </w:p>
     <w:p>
@@ -799,7 +745,19 @@
         <w:rPr>
           <w:lang w:val="id-ID"/>
         </w:rPr>
-        <w:t xml:space="preserve">Fokus pada pengembangan fitur utama seperti membuat </w:t>
+        <w:t>Fokus fitur utama</w:t>
+      </w:r>
+      <w:r>
+        <w:rPr>
+          <w:lang w:val="id-ID"/>
+        </w:rPr>
+        <w:t xml:space="preserve"> untuk pengguna</w:t>
+      </w:r>
+      <w:r>
+        <w:rPr>
+          <w:lang w:val="id-ID"/>
+        </w:rPr>
+        <w:t xml:space="preserve"> seperti pencarian </w:t>
       </w:r>
       <w:proofErr w:type="spellStart"/>
       <w:r>
@@ -813,6 +771,83 @@
         <w:rPr>
           <w:lang w:val="id-ID"/>
         </w:rPr>
+        <w:t>, dan pembelian</w:t>
+      </w:r>
+      <w:r>
+        <w:rPr>
+          <w:lang w:val="id-ID"/>
+        </w:rPr>
+        <w:t xml:space="preserve"> </w:t>
+      </w:r>
+      <w:proofErr w:type="spellStart"/>
+      <w:r>
+        <w:rPr>
+          <w:lang w:val="id-ID"/>
+        </w:rPr>
+        <w:t>game</w:t>
+      </w:r>
+      <w:proofErr w:type="spellEnd"/>
+      <w:r>
+        <w:rPr>
+          <w:lang w:val="id-ID"/>
+        </w:rPr>
+        <w:t>, melihat riwayat pembelian</w:t>
+      </w:r>
+      <w:r>
+        <w:rPr>
+          <w:lang w:val="id-ID"/>
+        </w:rPr>
+        <w:t>.</w:t>
+      </w:r>
+    </w:p>
+    <w:p>
+      <w:pPr>
+        <w:pStyle w:val="ListParagraph"/>
+        <w:numPr>
+          <w:ilvl w:val="0"/>
+          <w:numId w:val="9"/>
+        </w:numPr>
+        <w:spacing w:before="200" w:after="0"/>
+        <w:rPr>
+          <w:lang w:val="id-ID"/>
+        </w:rPr>
+      </w:pPr>
+      <w:r>
+        <w:rPr>
+          <w:lang w:val="id-ID"/>
+        </w:rPr>
+        <w:t>Fokus f</w:t>
+      </w:r>
+      <w:r>
+        <w:rPr>
+          <w:lang w:val="id-ID"/>
+        </w:rPr>
+        <w:t>itur utama</w:t>
+      </w:r>
+      <w:r>
+        <w:rPr>
+          <w:lang w:val="id-ID"/>
+        </w:rPr>
+        <w:t xml:space="preserve"> untuk pengurus</w:t>
+      </w:r>
+      <w:r>
+        <w:rPr>
+          <w:lang w:val="id-ID"/>
+        </w:rPr>
+        <w:t xml:space="preserve"> seperti membuat </w:t>
+      </w:r>
+      <w:proofErr w:type="spellStart"/>
+      <w:r>
+        <w:rPr>
+          <w:lang w:val="id-ID"/>
+        </w:rPr>
+        <w:t>game</w:t>
+      </w:r>
+      <w:proofErr w:type="spellEnd"/>
+      <w:r>
+        <w:rPr>
+          <w:lang w:val="id-ID"/>
+        </w:rPr>
         <w:t xml:space="preserve">, memperbarui </w:t>
       </w:r>
       <w:proofErr w:type="spellStart"/>
@@ -841,33 +876,21 @@
         <w:rPr>
           <w:lang w:val="id-ID"/>
         </w:rPr>
-        <w:t xml:space="preserve">, pencarian </w:t>
-      </w:r>
-      <w:proofErr w:type="spellStart"/>
-      <w:r>
-        <w:rPr>
-          <w:lang w:val="id-ID"/>
-        </w:rPr>
-        <w:t>game</w:t>
-      </w:r>
-      <w:proofErr w:type="spellEnd"/>
-      <w:r>
-        <w:rPr>
-          <w:lang w:val="id-ID"/>
-        </w:rPr>
-        <w:t>,</w:t>
-      </w:r>
-      <w:r>
-        <w:rPr>
-          <w:lang w:val="id-ID"/>
-        </w:rPr>
-        <w:t xml:space="preserve"> dan</w:t>
-      </w:r>
-      <w:r>
-        <w:rPr>
-          <w:lang w:val="id-ID"/>
-        </w:rPr>
-        <w:t xml:space="preserve"> pembelian.</w:t>
+        <w:t xml:space="preserve">, memperbarui </w:t>
+      </w:r>
+      <w:proofErr w:type="spellStart"/>
+      <w:r>
+        <w:rPr>
+          <w:lang w:val="id-ID"/>
+        </w:rPr>
+        <w:t>invoice</w:t>
+      </w:r>
+      <w:proofErr w:type="spellEnd"/>
+      <w:r>
+        <w:rPr>
+          <w:lang w:val="id-ID"/>
+        </w:rPr>
+        <w:t>.</w:t>
       </w:r>
     </w:p>
     <w:p>
@@ -941,7 +964,31 @@
         <w:rPr>
           <w:lang w:val="id-ID"/>
         </w:rPr>
-        <w:t>Tujuan dari Tugas Akhir ini adalah:</w:t>
+        <w:t xml:space="preserve">Tujuan dari </w:t>
+      </w:r>
+      <w:r>
+        <w:rPr>
+          <w:lang w:val="id-ID"/>
+        </w:rPr>
+        <w:t>penelitian</w:t>
+      </w:r>
+      <w:r>
+        <w:rPr>
+          <w:lang w:val="id-ID"/>
+        </w:rPr>
+        <w:t xml:space="preserve"> ini </w:t>
+      </w:r>
+      <w:r>
+        <w:rPr>
+          <w:lang w:val="id-ID"/>
+        </w:rPr>
+        <w:t>adalah sebagai berikut</w:t>
+      </w:r>
+      <w:r>
+        <w:rPr>
+          <w:lang w:val="id-ID"/>
+        </w:rPr>
+        <w:t>:</w:t>
       </w:r>
     </w:p>
     <w:p>
@@ -1070,13 +1117,11 @@
         </w:rPr>
         <w:t xml:space="preserve">Menyediakan fitur-fitur yang dibutuhkan pengurus dalam proses </w:t>
       </w:r>
-      <w:proofErr w:type="spellStart"/>
-      <w:r>
-        <w:t>pengelolaan</w:t>
-      </w:r>
-      <w:proofErr w:type="spellEnd"/>
-      <w:r>
-        <w:t xml:space="preserve"> </w:t>
+      <w:r>
+        <w:rPr>
+          <w:lang w:val="id-ID"/>
+        </w:rPr>
+        <w:t xml:space="preserve">pengelolaan </w:t>
       </w:r>
       <w:proofErr w:type="spellStart"/>
       <w:r>
@@ -1129,13 +1174,7 @@
         <w:rPr>
           <w:lang w:val="id-ID"/>
         </w:rPr>
-        <w:t xml:space="preserve"> </w:t>
-      </w:r>
-      <w:r>
-        <w:rPr>
-          <w:lang w:val="id-ID"/>
-        </w:rPr>
-        <w:t>dari berbagai genre dan platform</w:t>
+        <w:t xml:space="preserve"> dari berbagai genre dan platform</w:t>
       </w:r>
       <w:r>
         <w:rPr>
@@ -1161,6 +1200,7 @@
         <w:rPr>
           <w:lang w:val="id-ID"/>
         </w:rPr>
+        <w:lastRenderedPageBreak/>
         <w:t>Metodologi Penelitian</w:t>
       </w:r>
     </w:p>
@@ -1175,7 +1215,19 @@
         <w:rPr>
           <w:lang w:val="id-ID"/>
         </w:rPr>
-        <w:t>Metodologi yang digunakan dalam Tugas Akhir ini adalah:</w:t>
+        <w:t xml:space="preserve">Metodologi </w:t>
+      </w:r>
+      <w:r>
+        <w:rPr>
+          <w:lang w:val="id-ID"/>
+        </w:rPr>
+        <w:t>dari penelitian ini adalah sebagai berikut</w:t>
+      </w:r>
+      <w:r>
+        <w:rPr>
+          <w:lang w:val="id-ID"/>
+        </w:rPr>
+        <w:t>:</w:t>
       </w:r>
     </w:p>
     <w:p>
@@ -1432,7 +1484,13 @@
         <w:rPr>
           <w:lang w:val="id-ID"/>
         </w:rPr>
-        <w:t>Sistematika penulisan Tugas Akhir ini terdiri dari beberapa bab sebagai berikut:</w:t>
+        <w:t xml:space="preserve">Sistematika penulisan </w:t>
+      </w:r>
+      <w:r>
+        <w:rPr>
+          <w:lang w:val="id-ID"/>
+        </w:rPr>
+        <w:t>yang digunakan dalam penyusunan  laporan penelitian ini adalah sebagai berikut:</w:t>
       </w:r>
     </w:p>
     <w:p>
@@ -1460,121 +1518,22 @@
     </w:p>
     <w:p>
       <w:pPr>
-        <w:pStyle w:val="ListParagraph"/>
-        <w:numPr>
-          <w:ilvl w:val="0"/>
-          <w:numId w:val="12"/>
-        </w:numPr>
-        <w:spacing w:before="200" w:after="0"/>
-        <w:rPr>
-          <w:lang w:val="id-ID"/>
-        </w:rPr>
-      </w:pPr>
-      <w:r>
-        <w:rPr>
-          <w:lang w:val="id-ID"/>
-        </w:rPr>
-        <w:t>Latar Belakang Masalah</w:t>
-      </w:r>
-    </w:p>
-    <w:p>
-      <w:pPr>
-        <w:pStyle w:val="ListParagraph"/>
-        <w:numPr>
-          <w:ilvl w:val="0"/>
-          <w:numId w:val="12"/>
-        </w:numPr>
-        <w:spacing w:before="200" w:after="0"/>
-        <w:rPr>
-          <w:lang w:val="id-ID"/>
-        </w:rPr>
-      </w:pPr>
-      <w:r>
-        <w:rPr>
-          <w:lang w:val="id-ID"/>
-        </w:rPr>
-        <w:t>Rumusan Masalah</w:t>
-      </w:r>
-    </w:p>
-    <w:p>
-      <w:pPr>
-        <w:pStyle w:val="ListParagraph"/>
-        <w:numPr>
-          <w:ilvl w:val="0"/>
-          <w:numId w:val="12"/>
-        </w:numPr>
-        <w:spacing w:before="200" w:after="0"/>
-        <w:rPr>
-          <w:lang w:val="id-ID"/>
-        </w:rPr>
-      </w:pPr>
-      <w:r>
-        <w:rPr>
-          <w:lang w:val="id-ID"/>
-        </w:rPr>
-        <w:t>Batasan Masalah</w:t>
-      </w:r>
-    </w:p>
-    <w:p>
-      <w:pPr>
-        <w:pStyle w:val="ListParagraph"/>
-        <w:numPr>
-          <w:ilvl w:val="0"/>
-          <w:numId w:val="12"/>
-        </w:numPr>
-        <w:spacing w:before="200" w:after="0"/>
-        <w:rPr>
-          <w:lang w:val="id-ID"/>
-        </w:rPr>
-      </w:pPr>
-      <w:r>
-        <w:rPr>
-          <w:lang w:val="id-ID"/>
-        </w:rPr>
-        <w:t>Tujuan Penelitian</w:t>
-      </w:r>
-    </w:p>
-    <w:p>
-      <w:pPr>
-        <w:pStyle w:val="ListParagraph"/>
-        <w:numPr>
-          <w:ilvl w:val="0"/>
-          <w:numId w:val="12"/>
-        </w:numPr>
-        <w:spacing w:before="200" w:after="0"/>
-        <w:rPr>
-          <w:lang w:val="id-ID"/>
-        </w:rPr>
-      </w:pPr>
-      <w:r>
-        <w:rPr>
-          <w:lang w:val="id-ID"/>
-        </w:rPr>
-        <w:t>Metodologi Penelitian</w:t>
-      </w:r>
-    </w:p>
-    <w:p>
-      <w:pPr>
-        <w:pStyle w:val="ListParagraph"/>
-        <w:numPr>
-          <w:ilvl w:val="0"/>
-          <w:numId w:val="12"/>
-        </w:numPr>
-        <w:spacing w:before="200" w:after="0"/>
-        <w:rPr>
-          <w:lang w:val="id-ID"/>
-        </w:rPr>
-      </w:pPr>
-      <w:r>
-        <w:rPr>
-          <w:lang w:val="id-ID"/>
-        </w:rPr>
-        <w:t>Sistematika Penulisan</w:t>
-      </w:r>
-    </w:p>
-    <w:p>
-      <w:pPr>
         <w:spacing w:after="0"/>
+        <w:ind w:firstLine="720"/>
+        <w:rPr>
+          <w:lang w:val="id-ID"/>
+        </w:rPr>
+      </w:pPr>
+      <w:r>
+        <w:rPr>
+          <w:lang w:val="id-ID"/>
+        </w:rPr>
+        <w:t>Menjelaskan mengenai latar belakang, rumusan masalah, batasan masalah, tujuan penelitian, metodologi penelitian, dan sistematika penulisan.</w:t>
+      </w:r>
+    </w:p>
+    <w:p>
+      <w:pPr>
+        <w:spacing w:after="0"/>
         <w:rPr>
           <w:b/>
           <w:lang w:val="id-ID"/>
@@ -1585,57 +1544,34 @@
           <w:b/>
           <w:lang w:val="id-ID"/>
         </w:rPr>
-        <w:t>BAB II Tinjauan Pustaka</w:t>
-      </w:r>
-    </w:p>
-    <w:p>
-      <w:pPr>
-        <w:pStyle w:val="ListParagraph"/>
-        <w:numPr>
-          <w:ilvl w:val="0"/>
-          <w:numId w:val="13"/>
-        </w:numPr>
-        <w:spacing w:before="200" w:after="0"/>
-        <w:rPr>
-          <w:lang w:val="id-ID"/>
-        </w:rPr>
-      </w:pPr>
-      <w:r>
-        <w:rPr>
-          <w:lang w:val="id-ID"/>
-        </w:rPr>
-        <w:t>Tinjauan Perusahaan</w:t>
-      </w:r>
-    </w:p>
-    <w:p>
-      <w:pPr>
-        <w:pStyle w:val="ListParagraph"/>
-        <w:numPr>
-          <w:ilvl w:val="0"/>
-          <w:numId w:val="13"/>
-        </w:numPr>
-        <w:spacing w:before="200" w:after="0"/>
-        <w:rPr>
-          <w:lang w:val="id-ID"/>
-        </w:rPr>
-      </w:pPr>
-      <w:r>
-        <w:rPr>
-          <w:lang w:val="id-ID"/>
-        </w:rPr>
-        <w:t>Bisnis Proses yang Ada pada Saat Ini</w:t>
+        <w:t xml:space="preserve">BAB II </w:t>
       </w:r>
       <w:r>
         <w:rPr>
           <w:b/>
           <w:lang w:val="id-ID"/>
         </w:rPr>
-        <w:br w:type="page"/>
+        <w:t>Analisa Sistem</w:t>
       </w:r>
     </w:p>
     <w:p>
       <w:pPr>
         <w:spacing w:after="0"/>
+        <w:ind w:firstLine="720"/>
+        <w:rPr>
+          <w:lang w:val="id-ID"/>
+        </w:rPr>
+      </w:pPr>
+      <w:r>
+        <w:rPr>
+          <w:lang w:val="id-ID"/>
+        </w:rPr>
+        <w:t>Menjelaskan mengenai tinjauan perusahaan, bisnis proses yang digunakan dalam penelitian ini.</w:t>
+      </w:r>
+    </w:p>
+    <w:p>
+      <w:pPr>
+        <w:spacing w:after="0"/>
         <w:rPr>
           <w:b/>
           <w:lang w:val="id-ID"/>
@@ -1646,199 +1582,34 @@
           <w:b/>
           <w:lang w:val="id-ID"/>
         </w:rPr>
-        <w:t>BAB III Metode Penelitian</w:t>
-      </w:r>
-    </w:p>
-    <w:p>
-      <w:pPr>
-        <w:pStyle w:val="ListParagraph"/>
-        <w:numPr>
-          <w:ilvl w:val="0"/>
-          <w:numId w:val="14"/>
-        </w:numPr>
-        <w:spacing w:before="200" w:after="0"/>
-        <w:rPr>
-          <w:lang w:val="id-ID"/>
-        </w:rPr>
-      </w:pPr>
-      <w:r>
-        <w:rPr>
-          <w:lang w:val="id-ID"/>
-        </w:rPr>
-        <w:t>Rancangan Sistem yang Akan Dibuat</w:t>
-      </w:r>
-    </w:p>
-    <w:p>
-      <w:pPr>
-        <w:pStyle w:val="ListParagraph"/>
-        <w:numPr>
-          <w:ilvl w:val="0"/>
-          <w:numId w:val="14"/>
-        </w:numPr>
-        <w:spacing w:before="200" w:after="0"/>
-        <w:rPr>
-          <w:lang w:val="id-ID"/>
-        </w:rPr>
-      </w:pPr>
-      <w:proofErr w:type="spellStart"/>
-      <w:r>
-        <w:rPr>
-          <w:lang w:val="id-ID"/>
-        </w:rPr>
-        <w:t>Activity</w:t>
-      </w:r>
-      <w:proofErr w:type="spellEnd"/>
-      <w:r>
-        <w:rPr>
-          <w:lang w:val="id-ID"/>
-        </w:rPr>
-        <w:t xml:space="preserve"> Diagram</w:t>
-      </w:r>
-    </w:p>
-    <w:p>
-      <w:pPr>
-        <w:pStyle w:val="ListParagraph"/>
-        <w:numPr>
-          <w:ilvl w:val="0"/>
-          <w:numId w:val="14"/>
-        </w:numPr>
-        <w:spacing w:before="200" w:after="0"/>
-        <w:rPr>
-          <w:lang w:val="id-ID"/>
-        </w:rPr>
-      </w:pPr>
-      <w:proofErr w:type="spellStart"/>
-      <w:r>
-        <w:rPr>
-          <w:lang w:val="id-ID"/>
-        </w:rPr>
-        <w:t>Class</w:t>
-      </w:r>
-      <w:proofErr w:type="spellEnd"/>
-      <w:r>
-        <w:rPr>
-          <w:lang w:val="id-ID"/>
-        </w:rPr>
-        <w:t xml:space="preserve"> Diagram</w:t>
-      </w:r>
-    </w:p>
-    <w:p>
-      <w:pPr>
-        <w:pStyle w:val="ListParagraph"/>
-        <w:numPr>
-          <w:ilvl w:val="0"/>
-          <w:numId w:val="14"/>
-        </w:numPr>
-        <w:spacing w:before="200" w:after="0"/>
-        <w:rPr>
-          <w:lang w:val="id-ID"/>
-        </w:rPr>
-      </w:pPr>
-      <w:r>
-        <w:rPr>
-          <w:lang w:val="id-ID"/>
-        </w:rPr>
-        <w:t xml:space="preserve">Use </w:t>
-      </w:r>
-      <w:proofErr w:type="spellStart"/>
-      <w:r>
-        <w:rPr>
-          <w:lang w:val="id-ID"/>
-        </w:rPr>
-        <w:t>Case</w:t>
-      </w:r>
-      <w:proofErr w:type="spellEnd"/>
-    </w:p>
-    <w:p>
-      <w:pPr>
-        <w:pStyle w:val="ListParagraph"/>
-        <w:numPr>
-          <w:ilvl w:val="0"/>
-          <w:numId w:val="14"/>
-        </w:numPr>
-        <w:spacing w:before="200" w:after="0"/>
-        <w:rPr>
-          <w:lang w:val="id-ID"/>
-        </w:rPr>
-      </w:pPr>
-      <w:r>
-        <w:rPr>
-          <w:lang w:val="id-ID"/>
-        </w:rPr>
-        <w:t xml:space="preserve">Use </w:t>
-      </w:r>
-      <w:proofErr w:type="spellStart"/>
-      <w:r>
-        <w:rPr>
-          <w:lang w:val="id-ID"/>
-        </w:rPr>
-        <w:t>Case</w:t>
-      </w:r>
-      <w:proofErr w:type="spellEnd"/>
-      <w:r>
-        <w:rPr>
-          <w:lang w:val="id-ID"/>
-        </w:rPr>
-        <w:t xml:space="preserve"> </w:t>
-      </w:r>
-      <w:proofErr w:type="spellStart"/>
-      <w:r>
-        <w:rPr>
-          <w:lang w:val="id-ID"/>
-        </w:rPr>
-        <w:t>Description</w:t>
-      </w:r>
-      <w:proofErr w:type="spellEnd"/>
-    </w:p>
-    <w:p>
-      <w:pPr>
-        <w:pStyle w:val="ListParagraph"/>
-        <w:numPr>
-          <w:ilvl w:val="0"/>
-          <w:numId w:val="14"/>
-        </w:numPr>
-        <w:spacing w:before="200" w:after="0"/>
-        <w:rPr>
-          <w:lang w:val="id-ID"/>
-        </w:rPr>
-      </w:pPr>
-      <w:proofErr w:type="spellStart"/>
-      <w:r>
-        <w:rPr>
-          <w:lang w:val="id-ID"/>
-        </w:rPr>
-        <w:t>Sequence</w:t>
-      </w:r>
-      <w:proofErr w:type="spellEnd"/>
-      <w:r>
-        <w:rPr>
-          <w:lang w:val="id-ID"/>
-        </w:rPr>
-        <w:t xml:space="preserve"> Diagram</w:t>
-      </w:r>
-    </w:p>
-    <w:p>
-      <w:pPr>
-        <w:pStyle w:val="ListParagraph"/>
-        <w:numPr>
-          <w:ilvl w:val="0"/>
-          <w:numId w:val="14"/>
-        </w:numPr>
-        <w:spacing w:before="200" w:after="0"/>
-        <w:rPr>
-          <w:lang w:val="id-ID"/>
-        </w:rPr>
-      </w:pPr>
-      <w:r>
-        <w:rPr>
-          <w:lang w:val="id-ID"/>
-        </w:rPr>
-        <w:t>UI Design</w:t>
+        <w:t xml:space="preserve">BAB III </w:t>
+      </w:r>
+      <w:r>
+        <w:rPr>
+          <w:b/>
+          <w:lang w:val="id-ID"/>
+        </w:rPr>
+        <w:t>Rancangan Sistem</w:t>
       </w:r>
     </w:p>
     <w:p>
       <w:pPr>
         <w:spacing w:after="0"/>
+        <w:ind w:firstLine="720"/>
+        <w:rPr>
+          <w:lang w:val="id-ID"/>
+        </w:rPr>
+      </w:pPr>
+      <w:r>
+        <w:rPr>
+          <w:lang w:val="id-ID"/>
+        </w:rPr>
+        <w:t>Menjelaskan mengenai tahapan pengumpulan data, pengolahan dan analisis data, sehingga mencapai hasil yang diharapkan.</w:t>
+      </w:r>
+    </w:p>
+    <w:p>
+      <w:pPr>
+        <w:spacing w:after="0"/>
         <w:rPr>
           <w:b/>
           <w:lang w:val="id-ID"/>
@@ -1849,45 +1620,36 @@
           <w:b/>
           <w:lang w:val="id-ID"/>
         </w:rPr>
-        <w:t>BAB V Kesimpulan dan Saran</w:t>
-      </w:r>
-    </w:p>
-    <w:p>
-      <w:pPr>
-        <w:pStyle w:val="ListParagraph"/>
-        <w:numPr>
-          <w:ilvl w:val="0"/>
-          <w:numId w:val="16"/>
-        </w:numPr>
-        <w:spacing w:before="200" w:after="0"/>
-        <w:rPr>
-          <w:lang w:val="id-ID"/>
-        </w:rPr>
-      </w:pPr>
-      <w:r>
-        <w:rPr>
-          <w:lang w:val="id-ID"/>
-        </w:rPr>
-        <w:t>Kesimpulan</w:t>
-      </w:r>
-    </w:p>
-    <w:p>
-      <w:pPr>
-        <w:pStyle w:val="ListParagraph"/>
-        <w:numPr>
-          <w:ilvl w:val="0"/>
-          <w:numId w:val="16"/>
-        </w:numPr>
-        <w:spacing w:before="200" w:after="0"/>
-        <w:rPr>
-          <w:lang w:val="id-ID"/>
-        </w:rPr>
-      </w:pPr>
-      <w:r>
-        <w:rPr>
-          <w:lang w:val="id-ID"/>
-        </w:rPr>
-        <w:t>Saran untuk Pengembangan Lebih Lanjut</w:t>
+        <w:t xml:space="preserve">BAB </w:t>
+      </w:r>
+      <w:r>
+        <w:rPr>
+          <w:b/>
+          <w:lang w:val="id-ID"/>
+        </w:rPr>
+        <w:t>I</w:t>
+      </w:r>
+      <w:r>
+        <w:rPr>
+          <w:b/>
+          <w:lang w:val="id-ID"/>
+        </w:rPr>
+        <w:t>V Kesimpulan dan Saran</w:t>
+      </w:r>
+    </w:p>
+    <w:p>
+      <w:pPr>
+        <w:spacing w:after="0"/>
+        <w:ind w:firstLine="720"/>
+        <w:rPr>
+          <w:lang w:val="id-ID"/>
+        </w:rPr>
+      </w:pPr>
+      <w:r>
+        <w:rPr>
+          <w:lang w:val="id-ID"/>
+        </w:rPr>
+        <w:t>Menjelaskan mengenai kesimpulan dan saran dari penelitian ini.</w:t>
       </w:r>
     </w:p>
     <w:sectPr>
@@ -4148,6 +3910,7 @@
   <w:style w:type="character" w:default="1" w:styleId="DefaultParagraphFont">
     <w:name w:val="Default Paragraph Font"/>
     <w:uiPriority w:val="1"/>
+    <w:semiHidden/>
     <w:unhideWhenUsed/>
   </w:style>
   <w:style w:type="table" w:default="1" w:styleId="TableNormal">

</xml_diff>